<commit_message>
Added section with area and quality slope analysis. Next step is to describe this section and begin the feature selection
</commit_message>
<xml_diff>
--- a/anotações e pendencias.docx
+++ b/anotações e pendencias.docx
@@ -6882,6 +6882,2768 @@
         <w:t>SalePrice</w:t>
       </w:r>
       <w:proofErr w:type="spellEnd"/>
+    </w:p>
+    <w:p>
+      <w:pPr>
+        <w:rPr>
+          <w:b/>
+          <w:bCs/>
+          <w:lang w:val="en-US"/>
+        </w:rPr>
+      </w:pPr>
+    </w:p>
+    <w:p>
+      <w:pPr>
+        <w:rPr>
+          <w:b/>
+          <w:bCs/>
+          <w:lang w:val="en-US"/>
+        </w:rPr>
+      </w:pPr>
+    </w:p>
+    <w:p>
+      <w:pPr>
+        <w:rPr>
+          <w:lang w:val="en-US"/>
+        </w:rPr>
+      </w:pPr>
+      <w:proofErr w:type="spellStart"/>
+      <w:r>
+        <w:rPr>
+          <w:lang w:val="en-US"/>
+        </w:rPr>
+        <w:t>BsmtCond</w:t>
+      </w:r>
+      <w:proofErr w:type="spellEnd"/>
+    </w:p>
+    <w:p>
+      <w:pPr>
+        <w:rPr>
+          <w:b/>
+          <w:bCs/>
+          <w:lang w:val="en-US"/>
+        </w:rPr>
+      </w:pPr>
+      <w:proofErr w:type="spellStart"/>
+      <w:r>
+        <w:rPr>
+          <w:b/>
+          <w:bCs/>
+          <w:lang w:val="en-US"/>
+        </w:rPr>
+        <w:t>OverallCond</w:t>
+      </w:r>
+      <w:proofErr w:type="spellEnd"/>
+    </w:p>
+    <w:p>
+      <w:pPr>
+        <w:rPr>
+          <w:b/>
+          <w:bCs/>
+          <w:lang w:val="en-US"/>
+        </w:rPr>
+      </w:pPr>
+      <w:proofErr w:type="spellStart"/>
+      <w:r>
+        <w:rPr>
+          <w:b/>
+          <w:bCs/>
+          <w:lang w:val="en-US"/>
+        </w:rPr>
+        <w:t>ExterCond</w:t>
+      </w:r>
+      <w:proofErr w:type="spellEnd"/>
+    </w:p>
+    <w:p>
+      <w:pPr>
+        <w:rPr>
+          <w:b/>
+          <w:bCs/>
+          <w:lang w:val="en-US"/>
+        </w:rPr>
+      </w:pPr>
+      <w:proofErr w:type="spellStart"/>
+      <w:r>
+        <w:rPr>
+          <w:b/>
+          <w:bCs/>
+          <w:lang w:val="en-US"/>
+        </w:rPr>
+        <w:t>BsmtCond</w:t>
+      </w:r>
+      <w:proofErr w:type="spellEnd"/>
+    </w:p>
+    <w:p>
+      <w:pPr>
+        <w:rPr>
+          <w:b/>
+          <w:bCs/>
+          <w:lang w:val="en-US"/>
+        </w:rPr>
+      </w:pPr>
+      <w:proofErr w:type="spellStart"/>
+      <w:r>
+        <w:rPr>
+          <w:b/>
+          <w:bCs/>
+          <w:lang w:val="en-US"/>
+        </w:rPr>
+        <w:t>HeatingQC</w:t>
+      </w:r>
+      <w:proofErr w:type="spellEnd"/>
+    </w:p>
+    <w:p>
+      <w:pPr>
+        <w:rPr>
+          <w:b/>
+          <w:bCs/>
+          <w:lang w:val="en-US"/>
+        </w:rPr>
+      </w:pPr>
+      <w:proofErr w:type="spellStart"/>
+      <w:r>
+        <w:rPr>
+          <w:b/>
+          <w:bCs/>
+          <w:lang w:val="en-US"/>
+        </w:rPr>
+        <w:t>GarageCond</w:t>
+      </w:r>
+      <w:proofErr w:type="spellEnd"/>
+    </w:p>
+    <w:p>
+      <w:pPr>
+        <w:rPr>
+          <w:b/>
+          <w:bCs/>
+          <w:lang w:val="en-US"/>
+        </w:rPr>
+      </w:pPr>
+      <w:r>
+        <w:rPr>
+          <w:b/>
+          <w:bCs/>
+          <w:lang w:val="en-US"/>
+        </w:rPr>
+        <w:t>-----</w:t>
+      </w:r>
+    </w:p>
+    <w:p>
+      <w:pPr>
+        <w:rPr>
+          <w:b/>
+          <w:bCs/>
+          <w:lang w:val="en-US"/>
+        </w:rPr>
+      </w:pPr>
+      <w:proofErr w:type="spellStart"/>
+      <w:r>
+        <w:rPr>
+          <w:b/>
+          <w:bCs/>
+          <w:lang w:val="en-US"/>
+        </w:rPr>
+        <w:t>PoolQC</w:t>
+      </w:r>
+      <w:proofErr w:type="spellEnd"/>
+    </w:p>
+    <w:p>
+      <w:pPr>
+        <w:rPr>
+          <w:b/>
+          <w:bCs/>
+          <w:lang w:val="en-US"/>
+        </w:rPr>
+      </w:pPr>
+      <w:r>
+        <w:rPr>
+          <w:b/>
+          <w:bCs/>
+          <w:lang w:val="en-US"/>
+        </w:rPr>
+        <w:t>Fence</w:t>
+      </w:r>
+    </w:p>
+    <w:p>
+      <w:pPr>
+        <w:rPr>
+          <w:b/>
+          <w:bCs/>
+          <w:lang w:val="en-US"/>
+        </w:rPr>
+      </w:pPr>
+      <w:proofErr w:type="spellStart"/>
+      <w:r>
+        <w:rPr>
+          <w:b/>
+          <w:bCs/>
+          <w:lang w:val="en-US"/>
+        </w:rPr>
+        <w:t>GarageQual</w:t>
+      </w:r>
+      <w:proofErr w:type="spellEnd"/>
+    </w:p>
+    <w:p>
+      <w:pPr>
+        <w:rPr>
+          <w:b/>
+          <w:bCs/>
+          <w:lang w:val="en-US"/>
+        </w:rPr>
+      </w:pPr>
+      <w:proofErr w:type="spellStart"/>
+      <w:r>
+        <w:rPr>
+          <w:b/>
+          <w:bCs/>
+          <w:lang w:val="en-US"/>
+        </w:rPr>
+        <w:t>OverallQual</w:t>
+      </w:r>
+      <w:proofErr w:type="spellEnd"/>
+    </w:p>
+    <w:p>
+      <w:pPr>
+        <w:rPr>
+          <w:b/>
+          <w:bCs/>
+          <w:lang w:val="en-US"/>
+        </w:rPr>
+      </w:pPr>
+      <w:proofErr w:type="spellStart"/>
+      <w:r>
+        <w:rPr>
+          <w:b/>
+          <w:bCs/>
+          <w:lang w:val="en-US"/>
+        </w:rPr>
+        <w:t>ExterQual</w:t>
+      </w:r>
+      <w:proofErr w:type="spellEnd"/>
+    </w:p>
+    <w:p>
+      <w:pPr>
+        <w:rPr>
+          <w:b/>
+          <w:bCs/>
+          <w:lang w:val="en-US"/>
+        </w:rPr>
+      </w:pPr>
+      <w:proofErr w:type="spellStart"/>
+      <w:r>
+        <w:rPr>
+          <w:b/>
+          <w:bCs/>
+          <w:lang w:val="en-US"/>
+        </w:rPr>
+        <w:t>BsmtQual</w:t>
+      </w:r>
+      <w:proofErr w:type="spellEnd"/>
+    </w:p>
+    <w:p>
+      <w:pPr>
+        <w:rPr>
+          <w:b/>
+          <w:bCs/>
+          <w:lang w:val="en-US"/>
+        </w:rPr>
+      </w:pPr>
+      <w:proofErr w:type="spellStart"/>
+      <w:r>
+        <w:rPr>
+          <w:b/>
+          <w:bCs/>
+          <w:lang w:val="en-US"/>
+        </w:rPr>
+        <w:t>HeatingQC</w:t>
+      </w:r>
+      <w:proofErr w:type="spellEnd"/>
+    </w:p>
+    <w:p>
+      <w:pPr>
+        <w:rPr>
+          <w:b/>
+          <w:bCs/>
+          <w:lang w:val="en-US"/>
+        </w:rPr>
+      </w:pPr>
+      <w:proofErr w:type="spellStart"/>
+      <w:r>
+        <w:rPr>
+          <w:b/>
+          <w:bCs/>
+          <w:lang w:val="en-US"/>
+        </w:rPr>
+        <w:lastRenderedPageBreak/>
+        <w:t>WoodDeckSF</w:t>
+      </w:r>
+      <w:proofErr w:type="spellEnd"/>
+    </w:p>
+    <w:p>
+      <w:pPr>
+        <w:rPr>
+          <w:b/>
+          <w:bCs/>
+          <w:lang w:val="en-US"/>
+        </w:rPr>
+      </w:pPr>
+      <w:proofErr w:type="spellStart"/>
+      <w:r>
+        <w:rPr>
+          <w:b/>
+          <w:bCs/>
+          <w:lang w:val="en-US"/>
+        </w:rPr>
+        <w:t>KitchenQual</w:t>
+      </w:r>
+      <w:proofErr w:type="spellEnd"/>
+    </w:p>
+    <w:p>
+      <w:pPr>
+        <w:rPr>
+          <w:b/>
+          <w:bCs/>
+          <w:lang w:val="en-US"/>
+        </w:rPr>
+      </w:pPr>
+      <w:proofErr w:type="spellStart"/>
+      <w:r>
+        <w:rPr>
+          <w:b/>
+          <w:bCs/>
+          <w:lang w:val="en-US"/>
+        </w:rPr>
+        <w:t>FireplaceQu</w:t>
+      </w:r>
+      <w:proofErr w:type="spellEnd"/>
+    </w:p>
+    <w:p>
+      <w:pPr>
+        <w:rPr>
+          <w:b/>
+          <w:bCs/>
+          <w:lang w:val="en-US"/>
+        </w:rPr>
+      </w:pPr>
+      <w:r>
+        <w:rPr>
+          <w:b/>
+          <w:bCs/>
+          <w:lang w:val="en-US"/>
+        </w:rPr>
+        <w:t>-----</w:t>
+      </w:r>
+    </w:p>
+    <w:p>
+      <w:pPr>
+        <w:rPr>
+          <w:b/>
+          <w:bCs/>
+          <w:lang w:val="en-US"/>
+        </w:rPr>
+      </w:pPr>
+      <w:proofErr w:type="spellStart"/>
+      <w:r>
+        <w:rPr>
+          <w:b/>
+          <w:bCs/>
+          <w:lang w:val="en-US"/>
+        </w:rPr>
+        <w:t>LotArea</w:t>
+      </w:r>
+      <w:proofErr w:type="spellEnd"/>
+    </w:p>
+    <w:p>
+      <w:pPr>
+        <w:rPr>
+          <w:b/>
+          <w:bCs/>
+          <w:lang w:val="en-US"/>
+        </w:rPr>
+      </w:pPr>
+      <w:proofErr w:type="spellStart"/>
+      <w:r>
+        <w:rPr>
+          <w:b/>
+          <w:bCs/>
+          <w:lang w:val="en-US"/>
+        </w:rPr>
+        <w:t>MasVnrArea</w:t>
+      </w:r>
+      <w:proofErr w:type="spellEnd"/>
+    </w:p>
+    <w:p>
+      <w:pPr>
+        <w:rPr>
+          <w:b/>
+          <w:bCs/>
+          <w:lang w:val="en-US"/>
+        </w:rPr>
+      </w:pPr>
+      <w:r>
+        <w:rPr>
+          <w:b/>
+          <w:bCs/>
+          <w:lang w:val="en-US"/>
+        </w:rPr>
+        <w:t>BsmtFinSF1</w:t>
+      </w:r>
+    </w:p>
+    <w:p>
+      <w:pPr>
+        <w:rPr>
+          <w:b/>
+          <w:bCs/>
+          <w:lang w:val="en-US"/>
+        </w:rPr>
+      </w:pPr>
+      <w:proofErr w:type="spellStart"/>
+      <w:r>
+        <w:rPr>
+          <w:b/>
+          <w:bCs/>
+          <w:lang w:val="en-US"/>
+        </w:rPr>
+        <w:t>BsmtUnfSF</w:t>
+      </w:r>
+      <w:proofErr w:type="spellEnd"/>
+    </w:p>
+    <w:p>
+      <w:pPr>
+        <w:rPr>
+          <w:b/>
+          <w:bCs/>
+          <w:lang w:val="en-US"/>
+        </w:rPr>
+      </w:pPr>
+      <w:proofErr w:type="spellStart"/>
+      <w:r>
+        <w:rPr>
+          <w:b/>
+          <w:bCs/>
+          <w:lang w:val="en-US"/>
+        </w:rPr>
+        <w:t>TotalBsmtSF</w:t>
+      </w:r>
+      <w:proofErr w:type="spellEnd"/>
+    </w:p>
+    <w:p>
+      <w:pPr>
+        <w:rPr>
+          <w:b/>
+          <w:bCs/>
+          <w:lang w:val="en-US"/>
+        </w:rPr>
+      </w:pPr>
+      <w:proofErr w:type="spellStart"/>
+      <w:r>
+        <w:rPr>
+          <w:b/>
+          <w:bCs/>
+          <w:lang w:val="en-US"/>
+        </w:rPr>
+        <w:t>OpenPorchSF</w:t>
+      </w:r>
+      <w:proofErr w:type="spellEnd"/>
+    </w:p>
+    <w:p>
+      <w:pPr>
+        <w:rPr>
+          <w:b/>
+          <w:bCs/>
+          <w:lang w:val="en-US"/>
+        </w:rPr>
+      </w:pPr>
+      <w:r>
+        <w:rPr>
+          <w:b/>
+          <w:bCs/>
+          <w:lang w:val="en-US"/>
+        </w:rPr>
+        <w:t>X3SsnPorch</w:t>
+      </w:r>
+    </w:p>
+    <w:p>
+      <w:pPr>
+        <w:rPr>
+          <w:b/>
+          <w:bCs/>
+          <w:lang w:val="en-US"/>
+        </w:rPr>
+      </w:pPr>
+      <w:r>
+        <w:rPr>
+          <w:b/>
+          <w:bCs/>
+          <w:lang w:val="en-US"/>
+        </w:rPr>
+        <w:t>X1stFlrSF</w:t>
+      </w:r>
+    </w:p>
+    <w:p>
+      <w:pPr>
+        <w:rPr>
+          <w:b/>
+          <w:bCs/>
+          <w:lang w:val="en-US"/>
+        </w:rPr>
+      </w:pPr>
+      <w:r>
+        <w:rPr>
+          <w:b/>
+          <w:bCs/>
+          <w:lang w:val="en-US"/>
+        </w:rPr>
+        <w:t>X2ndFlrSF</w:t>
+      </w:r>
+    </w:p>
+    <w:p>
+      <w:pPr>
+        <w:rPr>
+          <w:b/>
+          <w:bCs/>
+          <w:lang w:val="en-US"/>
+        </w:rPr>
+      </w:pPr>
+      <w:proofErr w:type="spellStart"/>
+      <w:r>
+        <w:rPr>
+          <w:b/>
+          <w:bCs/>
+          <w:lang w:val="en-US"/>
+        </w:rPr>
+        <w:t>LowQualFinSF</w:t>
+      </w:r>
+      <w:proofErr w:type="spellEnd"/>
+    </w:p>
+    <w:p>
+      <w:pPr>
+        <w:rPr>
+          <w:b/>
+          <w:bCs/>
+          <w:lang w:val="en-US"/>
+        </w:rPr>
+      </w:pPr>
+      <w:proofErr w:type="spellStart"/>
+      <w:r>
+        <w:rPr>
+          <w:b/>
+          <w:bCs/>
+          <w:lang w:val="en-US"/>
+        </w:rPr>
+        <w:t>GrLivArea</w:t>
+      </w:r>
+      <w:proofErr w:type="spellEnd"/>
+    </w:p>
+    <w:p>
+      <w:pPr>
+        <w:rPr>
+          <w:b/>
+          <w:bCs/>
+          <w:lang w:val="en-US"/>
+        </w:rPr>
+      </w:pPr>
+      <w:proofErr w:type="spellStart"/>
+      <w:r>
+        <w:rPr>
+          <w:b/>
+          <w:bCs/>
+          <w:lang w:val="en-US"/>
+        </w:rPr>
+        <w:t>GarageArea</w:t>
+      </w:r>
+      <w:proofErr w:type="spellEnd"/>
+    </w:p>
+    <w:p>
+      <w:pPr>
+        <w:rPr>
+          <w:b/>
+          <w:bCs/>
+          <w:lang w:val="en-US"/>
+        </w:rPr>
+      </w:pPr>
+      <w:proofErr w:type="spellStart"/>
+      <w:r>
+        <w:rPr>
+          <w:b/>
+          <w:bCs/>
+          <w:lang w:val="en-US"/>
+        </w:rPr>
+        <w:t>ScreenPorch</w:t>
+      </w:r>
+      <w:proofErr w:type="spellEnd"/>
+    </w:p>
+    <w:p>
+      <w:pPr>
+        <w:rPr>
+          <w:b/>
+          <w:bCs/>
+          <w:lang w:val="en-US"/>
+        </w:rPr>
+      </w:pPr>
+      <w:proofErr w:type="spellStart"/>
+      <w:r>
+        <w:rPr>
+          <w:b/>
+          <w:bCs/>
+          <w:lang w:val="en-US"/>
+        </w:rPr>
+        <w:t>EnclosedPorch</w:t>
+      </w:r>
+      <w:proofErr w:type="spellEnd"/>
+    </w:p>
+    <w:p>
+      <w:pPr>
+        <w:rPr>
+          <w:b/>
+          <w:bCs/>
+          <w:lang w:val="en-US"/>
+        </w:rPr>
+      </w:pPr>
+    </w:p>
+    <w:p>
+      <w:pPr>
+        <w:rPr>
+          <w:b/>
+          <w:bCs/>
+          <w:lang w:val="en-US"/>
+        </w:rPr>
+      </w:pPr>
+      <w:r>
+        <w:rPr>
+          <w:b/>
+          <w:bCs/>
+          <w:lang w:val="en-US"/>
+        </w:rPr>
+        <w:t>----</w:t>
+      </w:r>
+    </w:p>
+    <w:p>
+      <w:pPr>
+        <w:rPr>
+          <w:lang w:val="en-US"/>
+        </w:rPr>
+      </w:pPr>
+      <w:r>
+        <w:rPr>
+          <w:lang w:val="en-US"/>
+        </w:rPr>
+        <w:t>All categorical features</w:t>
+      </w:r>
+    </w:p>
+    <w:p>
+      <w:pPr>
+        <w:rPr>
+          <w:lang w:val="en-US"/>
+        </w:rPr>
+      </w:pPr>
+      <w:r>
+        <w:rPr>
+          <w:lang w:val="en-US"/>
+        </w:rPr>
+        <w:t>Alley,</w:t>
+      </w:r>
+      <w:r>
+        <w:rPr>
+          <w:lang w:val="en-US"/>
+        </w:rPr>
+        <w:t xml:space="preserve"> </w:t>
+      </w:r>
+      <w:proofErr w:type="spellStart"/>
+      <w:r>
+        <w:rPr>
+          <w:lang w:val="en-US"/>
+        </w:rPr>
+        <w:t>BldgType</w:t>
+      </w:r>
+      <w:proofErr w:type="spellEnd"/>
+      <w:r>
+        <w:rPr>
+          <w:lang w:val="en-US"/>
+        </w:rPr>
+        <w:t xml:space="preserve">, </w:t>
+      </w:r>
+      <w:proofErr w:type="spellStart"/>
+      <w:r>
+        <w:rPr>
+          <w:lang w:val="en-US"/>
+        </w:rPr>
+        <w:t>BsmtExposure</w:t>
+      </w:r>
+      <w:proofErr w:type="spellEnd"/>
+      <w:r>
+        <w:rPr>
+          <w:lang w:val="en-US"/>
+        </w:rPr>
+        <w:t xml:space="preserve">, </w:t>
+      </w:r>
+      <w:proofErr w:type="spellStart"/>
+      <w:r>
+        <w:rPr>
+          <w:lang w:val="en-US"/>
+        </w:rPr>
+        <w:t>BsmtFullBath</w:t>
+      </w:r>
+      <w:proofErr w:type="spellEnd"/>
+      <w:r>
+        <w:rPr>
+          <w:lang w:val="en-US"/>
+        </w:rPr>
+        <w:t xml:space="preserve">, </w:t>
+      </w:r>
+      <w:r>
+        <w:rPr>
+          <w:lang w:val="en-US"/>
+        </w:rPr>
+        <w:t>BsmtFinType1</w:t>
+      </w:r>
+      <w:r>
+        <w:rPr>
+          <w:lang w:val="en-US"/>
+        </w:rPr>
+        <w:t xml:space="preserve">, </w:t>
+      </w:r>
+      <w:proofErr w:type="spellStart"/>
+      <w:r>
+        <w:rPr>
+          <w:lang w:val="en-US"/>
+        </w:rPr>
+        <w:t>BsmtHalfBath</w:t>
+      </w:r>
+      <w:proofErr w:type="spellEnd"/>
+      <w:r>
+        <w:rPr>
+          <w:lang w:val="en-US"/>
+        </w:rPr>
+        <w:t xml:space="preserve">, </w:t>
+      </w:r>
+      <w:proofErr w:type="spellStart"/>
+      <w:r>
+        <w:rPr>
+          <w:lang w:val="en-US"/>
+        </w:rPr>
+        <w:t>HalfBath</w:t>
+      </w:r>
+      <w:proofErr w:type="spellEnd"/>
+      <w:r>
+        <w:rPr>
+          <w:lang w:val="en-US"/>
+        </w:rPr>
+        <w:t xml:space="preserve">, </w:t>
+      </w:r>
+      <w:proofErr w:type="spellStart"/>
+      <w:r>
+        <w:rPr>
+          <w:lang w:val="en-US"/>
+        </w:rPr>
+        <w:t>CentralAir</w:t>
+      </w:r>
+      <w:proofErr w:type="spellEnd"/>
+      <w:r>
+        <w:rPr>
+          <w:lang w:val="en-US"/>
+        </w:rPr>
+        <w:t xml:space="preserve">, </w:t>
+      </w:r>
+      <w:r>
+        <w:rPr>
+          <w:lang w:val="en-US"/>
+        </w:rPr>
+        <w:t>Condition</w:t>
+      </w:r>
+      <w:r>
+        <w:rPr>
+          <w:lang w:val="en-US"/>
+        </w:rPr>
+        <w:t xml:space="preserve">, </w:t>
+      </w:r>
+      <w:r>
+        <w:rPr>
+          <w:lang w:val="en-US"/>
+        </w:rPr>
+        <w:t>Electrical</w:t>
+      </w:r>
+      <w:r>
+        <w:rPr>
+          <w:lang w:val="en-US"/>
+        </w:rPr>
+        <w:t xml:space="preserve">, </w:t>
+      </w:r>
+      <w:proofErr w:type="spellStart"/>
+      <w:r>
+        <w:rPr>
+          <w:lang w:val="en-US"/>
+        </w:rPr>
+        <w:t>Ext_matl_brkface</w:t>
+      </w:r>
+      <w:proofErr w:type="spellEnd"/>
+      <w:r>
+        <w:rPr>
+          <w:lang w:val="en-US"/>
+        </w:rPr>
+        <w:t xml:space="preserve">, </w:t>
+      </w:r>
+      <w:proofErr w:type="spellStart"/>
+      <w:r>
+        <w:rPr>
+          <w:lang w:val="en-US"/>
+        </w:rPr>
+        <w:t>Ext_matl_cementbd</w:t>
+      </w:r>
+      <w:proofErr w:type="spellEnd"/>
+      <w:r>
+        <w:rPr>
+          <w:lang w:val="en-US"/>
+        </w:rPr>
+        <w:t xml:space="preserve">, </w:t>
+      </w:r>
+      <w:proofErr w:type="spellStart"/>
+      <w:r>
+        <w:rPr>
+          <w:lang w:val="en-US"/>
+        </w:rPr>
+        <w:t>Ext_matl_hdboard</w:t>
+      </w:r>
+      <w:proofErr w:type="spellEnd"/>
+      <w:r>
+        <w:rPr>
+          <w:lang w:val="en-US"/>
+        </w:rPr>
+        <w:t xml:space="preserve">, </w:t>
+      </w:r>
+      <w:proofErr w:type="spellStart"/>
+      <w:r>
+        <w:rPr>
+          <w:lang w:val="en-US"/>
+        </w:rPr>
+        <w:t>Ext_matl_metalsd</w:t>
+      </w:r>
+      <w:proofErr w:type="spellEnd"/>
+      <w:r>
+        <w:rPr>
+          <w:lang w:val="en-US"/>
+        </w:rPr>
+        <w:t xml:space="preserve">, </w:t>
+      </w:r>
+      <w:proofErr w:type="spellStart"/>
+      <w:r>
+        <w:rPr>
+          <w:lang w:val="en-US"/>
+        </w:rPr>
+        <w:t>Ext_matl_vinylsd</w:t>
+      </w:r>
+      <w:proofErr w:type="spellEnd"/>
+      <w:r>
+        <w:rPr>
+          <w:lang w:val="en-US"/>
+        </w:rPr>
+        <w:t xml:space="preserve">, </w:t>
+      </w:r>
+      <w:proofErr w:type="spellStart"/>
+      <w:r>
+        <w:rPr>
+          <w:lang w:val="en-US"/>
+        </w:rPr>
+        <w:t>Ext_matl_wdsdng</w:t>
+      </w:r>
+      <w:proofErr w:type="spellEnd"/>
+      <w:r>
+        <w:rPr>
+          <w:lang w:val="en-US"/>
+        </w:rPr>
+        <w:t xml:space="preserve">, </w:t>
+      </w:r>
+      <w:proofErr w:type="spellStart"/>
+      <w:r>
+        <w:rPr>
+          <w:lang w:val="en-US"/>
+        </w:rPr>
+        <w:t>Ext_matl_wdshing</w:t>
+      </w:r>
+      <w:proofErr w:type="spellEnd"/>
+      <w:r>
+        <w:rPr>
+          <w:lang w:val="en-US"/>
+        </w:rPr>
+        <w:t xml:space="preserve">, </w:t>
+      </w:r>
+      <w:r>
+        <w:rPr>
+          <w:lang w:val="en-US"/>
+        </w:rPr>
+        <w:t>Fence</w:t>
+      </w:r>
+      <w:r>
+        <w:rPr>
+          <w:lang w:val="en-US"/>
+        </w:rPr>
+        <w:t xml:space="preserve">, </w:t>
+      </w:r>
+      <w:r>
+        <w:rPr>
+          <w:lang w:val="en-US"/>
+        </w:rPr>
+        <w:t>Fireplaces</w:t>
+      </w:r>
+      <w:r>
+        <w:rPr>
+          <w:lang w:val="en-US"/>
+        </w:rPr>
+        <w:t xml:space="preserve">, </w:t>
+      </w:r>
+      <w:r>
+        <w:rPr>
+          <w:lang w:val="en-US"/>
+        </w:rPr>
+        <w:t>Foundation</w:t>
+      </w:r>
+      <w:r>
+        <w:rPr>
+          <w:lang w:val="en-US"/>
+        </w:rPr>
+        <w:t xml:space="preserve">, </w:t>
+      </w:r>
+      <w:proofErr w:type="spellStart"/>
+      <w:r>
+        <w:rPr>
+          <w:lang w:val="en-US"/>
+        </w:rPr>
+        <w:t>FullBath</w:t>
+      </w:r>
+      <w:proofErr w:type="spellEnd"/>
+      <w:r>
+        <w:rPr>
+          <w:lang w:val="en-US"/>
+        </w:rPr>
+        <w:t xml:space="preserve">, </w:t>
+      </w:r>
+      <w:r>
+        <w:rPr>
+          <w:lang w:val="en-US"/>
+        </w:rPr>
+        <w:t>Functional</w:t>
+      </w:r>
+      <w:r>
+        <w:rPr>
+          <w:lang w:val="en-US"/>
+        </w:rPr>
+        <w:t xml:space="preserve">, </w:t>
+      </w:r>
+      <w:proofErr w:type="spellStart"/>
+      <w:r>
+        <w:rPr>
+          <w:lang w:val="en-US"/>
+        </w:rPr>
+        <w:t>GarageCars</w:t>
+      </w:r>
+      <w:proofErr w:type="spellEnd"/>
+      <w:r>
+        <w:rPr>
+          <w:lang w:val="en-US"/>
+        </w:rPr>
+        <w:t xml:space="preserve">, </w:t>
+      </w:r>
+      <w:proofErr w:type="spellStart"/>
+      <w:r>
+        <w:rPr>
+          <w:lang w:val="en-US"/>
+        </w:rPr>
+        <w:t>GarageFinish</w:t>
+      </w:r>
+      <w:proofErr w:type="spellEnd"/>
+      <w:r>
+        <w:rPr>
+          <w:lang w:val="en-US"/>
+        </w:rPr>
+        <w:t xml:space="preserve">, </w:t>
+      </w:r>
+      <w:proofErr w:type="spellStart"/>
+      <w:r>
+        <w:rPr>
+          <w:lang w:val="en-US"/>
+        </w:rPr>
+        <w:t>GarageType</w:t>
+      </w:r>
+      <w:proofErr w:type="spellEnd"/>
+      <w:r>
+        <w:rPr>
+          <w:lang w:val="en-US"/>
+        </w:rPr>
+        <w:t xml:space="preserve">, </w:t>
+      </w:r>
+      <w:r>
+        <w:rPr>
+          <w:lang w:val="en-US"/>
+        </w:rPr>
+        <w:t>Has2ndFlr</w:t>
+      </w:r>
+      <w:r>
+        <w:rPr>
+          <w:lang w:val="en-US"/>
+        </w:rPr>
+        <w:t xml:space="preserve">, </w:t>
+      </w:r>
+      <w:proofErr w:type="spellStart"/>
+      <w:r>
+        <w:rPr>
+          <w:lang w:val="en-US"/>
+        </w:rPr>
+        <w:t>HasLot</w:t>
+      </w:r>
+      <w:proofErr w:type="spellEnd"/>
+      <w:r>
+        <w:rPr>
+          <w:lang w:val="en-US"/>
+        </w:rPr>
+        <w:t xml:space="preserve">, </w:t>
+      </w:r>
+      <w:proofErr w:type="spellStart"/>
+      <w:r>
+        <w:rPr>
+          <w:lang w:val="en-US"/>
+        </w:rPr>
+        <w:t>HaslowQuality_finished</w:t>
+      </w:r>
+      <w:proofErr w:type="spellEnd"/>
+      <w:r>
+        <w:rPr>
+          <w:lang w:val="en-US"/>
+        </w:rPr>
+        <w:t xml:space="preserve">, </w:t>
+      </w:r>
+      <w:proofErr w:type="spellStart"/>
+      <w:r>
+        <w:rPr>
+          <w:lang w:val="en-US"/>
+        </w:rPr>
+        <w:t>HasOpenPorch</w:t>
+      </w:r>
+      <w:proofErr w:type="spellEnd"/>
+      <w:r>
+        <w:rPr>
+          <w:lang w:val="en-US"/>
+        </w:rPr>
+        <w:t xml:space="preserve">, </w:t>
+      </w:r>
+      <w:proofErr w:type="spellStart"/>
+      <w:r>
+        <w:rPr>
+          <w:lang w:val="en-US"/>
+        </w:rPr>
+        <w:t>HasPorch</w:t>
+      </w:r>
+      <w:proofErr w:type="spellEnd"/>
+      <w:r>
+        <w:rPr>
+          <w:lang w:val="en-US"/>
+        </w:rPr>
+        <w:t xml:space="preserve">, </w:t>
+      </w:r>
+      <w:proofErr w:type="spellStart"/>
+      <w:r>
+        <w:rPr>
+          <w:lang w:val="en-US"/>
+        </w:rPr>
+        <w:t>HouseStyle</w:t>
+      </w:r>
+      <w:proofErr w:type="spellEnd"/>
+      <w:r>
+        <w:rPr>
+          <w:lang w:val="en-US"/>
+        </w:rPr>
+        <w:t xml:space="preserve">, </w:t>
+      </w:r>
+      <w:proofErr w:type="spellStart"/>
+      <w:r>
+        <w:rPr>
+          <w:lang w:val="en-US"/>
+        </w:rPr>
+        <w:t>LandContour</w:t>
+      </w:r>
+      <w:proofErr w:type="spellEnd"/>
+      <w:r>
+        <w:rPr>
+          <w:lang w:val="en-US"/>
+        </w:rPr>
+        <w:t xml:space="preserve">, </w:t>
+      </w:r>
+      <w:proofErr w:type="spellStart"/>
+      <w:r>
+        <w:rPr>
+          <w:lang w:val="en-US"/>
+        </w:rPr>
+        <w:t>LandSlope</w:t>
+      </w:r>
+      <w:proofErr w:type="spellEnd"/>
+      <w:r>
+        <w:rPr>
+          <w:lang w:val="en-US"/>
+        </w:rPr>
+        <w:t xml:space="preserve">, </w:t>
+      </w:r>
+      <w:proofErr w:type="spellStart"/>
+      <w:r>
+        <w:rPr>
+          <w:lang w:val="en-US"/>
+        </w:rPr>
+        <w:t>LotConfig</w:t>
+      </w:r>
+      <w:proofErr w:type="spellEnd"/>
+      <w:r>
+        <w:rPr>
+          <w:lang w:val="en-US"/>
+        </w:rPr>
+        <w:t xml:space="preserve">, </w:t>
+      </w:r>
+      <w:proofErr w:type="spellStart"/>
+      <w:r>
+        <w:rPr>
+          <w:lang w:val="en-US"/>
+        </w:rPr>
+        <w:t>LotShape</w:t>
+      </w:r>
+      <w:proofErr w:type="spellEnd"/>
+      <w:r>
+        <w:rPr>
+          <w:lang w:val="en-US"/>
+        </w:rPr>
+        <w:t xml:space="preserve">, </w:t>
+      </w:r>
+      <w:proofErr w:type="spellStart"/>
+      <w:r>
+        <w:rPr>
+          <w:lang w:val="en-US"/>
+        </w:rPr>
+        <w:t>MasVnrType</w:t>
+      </w:r>
+      <w:proofErr w:type="spellEnd"/>
+      <w:r>
+        <w:rPr>
+          <w:lang w:val="en-US"/>
+        </w:rPr>
+        <w:t xml:space="preserve">, </w:t>
+      </w:r>
+      <w:proofErr w:type="spellStart"/>
+      <w:r>
+        <w:rPr>
+          <w:lang w:val="en-US"/>
+        </w:rPr>
+        <w:t>MoSold</w:t>
+      </w:r>
+      <w:proofErr w:type="spellEnd"/>
+      <w:r>
+        <w:rPr>
+          <w:lang w:val="en-US"/>
+        </w:rPr>
+        <w:t xml:space="preserve">, </w:t>
+      </w:r>
+      <w:proofErr w:type="spellStart"/>
+      <w:r>
+        <w:rPr>
+          <w:lang w:val="en-US"/>
+        </w:rPr>
+        <w:t>MSSubClass</w:t>
+      </w:r>
+      <w:proofErr w:type="spellEnd"/>
+      <w:r>
+        <w:rPr>
+          <w:lang w:val="en-US"/>
+        </w:rPr>
+        <w:t xml:space="preserve">, </w:t>
+      </w:r>
+      <w:proofErr w:type="spellStart"/>
+      <w:r>
+        <w:rPr>
+          <w:lang w:val="en-US"/>
+        </w:rPr>
+        <w:t>MSZoning</w:t>
+      </w:r>
+      <w:proofErr w:type="spellEnd"/>
+      <w:r>
+        <w:rPr>
+          <w:lang w:val="en-US"/>
+        </w:rPr>
+        <w:t xml:space="preserve">, </w:t>
+      </w:r>
+      <w:r>
+        <w:rPr>
+          <w:lang w:val="en-US"/>
+        </w:rPr>
+        <w:t>Neighborhood</w:t>
+      </w:r>
+      <w:r>
+        <w:rPr>
+          <w:lang w:val="en-US"/>
+        </w:rPr>
+        <w:t xml:space="preserve">, </w:t>
+      </w:r>
+      <w:proofErr w:type="spellStart"/>
+      <w:r>
+        <w:rPr>
+          <w:lang w:val="en-US"/>
+        </w:rPr>
+        <w:t>PavedDrive</w:t>
+      </w:r>
+      <w:proofErr w:type="spellEnd"/>
+      <w:r>
+        <w:rPr>
+          <w:lang w:val="en-US"/>
+        </w:rPr>
+        <w:t xml:space="preserve">, </w:t>
+      </w:r>
+      <w:proofErr w:type="spellStart"/>
+      <w:r>
+        <w:rPr>
+          <w:lang w:val="en-US"/>
+        </w:rPr>
+        <w:t>RoofStyle</w:t>
+      </w:r>
+      <w:proofErr w:type="spellEnd"/>
+      <w:r>
+        <w:rPr>
+          <w:lang w:val="en-US"/>
+        </w:rPr>
+        <w:t xml:space="preserve">, </w:t>
+      </w:r>
+      <w:proofErr w:type="spellStart"/>
+      <w:r>
+        <w:rPr>
+          <w:lang w:val="en-US"/>
+        </w:rPr>
+        <w:t>SaleCondition</w:t>
+      </w:r>
+      <w:proofErr w:type="spellEnd"/>
+      <w:r>
+        <w:rPr>
+          <w:lang w:val="en-US"/>
+        </w:rPr>
+        <w:t xml:space="preserve">, </w:t>
+      </w:r>
+      <w:proofErr w:type="spellStart"/>
+      <w:r>
+        <w:rPr>
+          <w:lang w:val="en-US"/>
+        </w:rPr>
+        <w:t>SaleType</w:t>
+      </w:r>
+      <w:proofErr w:type="spellEnd"/>
+    </w:p>
+    <w:p>
+      <w:pPr>
+        <w:rPr>
+          <w:lang w:val="en-US"/>
+        </w:rPr>
+      </w:pPr>
+    </w:p>
+    <w:p>
+      <w:pPr>
+        <w:rPr>
+          <w:lang w:val="en-US"/>
+        </w:rPr>
+      </w:pPr>
+      <w:r>
+        <w:rPr>
+          <w:lang w:val="en-US"/>
+        </w:rPr>
+        <w:t>All continuous features</w:t>
+      </w:r>
+    </w:p>
+    <w:p>
+      <w:pPr>
+        <w:rPr>
+          <w:lang w:val="en-US"/>
+        </w:rPr>
+      </w:pPr>
+      <w:proofErr w:type="spellStart"/>
+      <w:r>
+        <w:rPr>
+          <w:lang w:val="en-US"/>
+        </w:rPr>
+        <w:t>BedroomAbvGr</w:t>
+      </w:r>
+      <w:proofErr w:type="spellEnd"/>
+      <w:r>
+        <w:rPr>
+          <w:lang w:val="en-US"/>
+        </w:rPr>
+        <w:t xml:space="preserve">, </w:t>
+      </w:r>
+      <w:proofErr w:type="spellStart"/>
+      <w:r>
+        <w:rPr>
+          <w:lang w:val="en-US"/>
+        </w:rPr>
+        <w:t>BsmtCond</w:t>
+      </w:r>
+      <w:proofErr w:type="spellEnd"/>
+      <w:r>
+        <w:rPr>
+          <w:lang w:val="en-US"/>
+        </w:rPr>
+        <w:t>,</w:t>
+      </w:r>
+      <w:r>
+        <w:rPr>
+          <w:lang w:val="en-US"/>
+        </w:rPr>
+        <w:t xml:space="preserve"> </w:t>
+      </w:r>
+      <w:r>
+        <w:rPr>
+          <w:lang w:val="en-US"/>
+        </w:rPr>
+        <w:t>BsmtFinSF1</w:t>
+      </w:r>
+      <w:r>
+        <w:rPr>
+          <w:lang w:val="en-US"/>
+        </w:rPr>
+        <w:t xml:space="preserve">, </w:t>
+      </w:r>
+      <w:proofErr w:type="spellStart"/>
+      <w:r>
+        <w:rPr>
+          <w:lang w:val="en-US"/>
+        </w:rPr>
+        <w:t>BsmtQual</w:t>
+      </w:r>
+      <w:proofErr w:type="spellEnd"/>
+      <w:r>
+        <w:rPr>
+          <w:lang w:val="en-US"/>
+        </w:rPr>
+        <w:t xml:space="preserve">, </w:t>
+      </w:r>
+      <w:proofErr w:type="spellStart"/>
+      <w:r>
+        <w:rPr>
+          <w:lang w:val="en-US"/>
+        </w:rPr>
+        <w:t>BsmtUnfSF</w:t>
+      </w:r>
+      <w:proofErr w:type="spellEnd"/>
+      <w:r>
+        <w:rPr>
+          <w:lang w:val="en-US"/>
+        </w:rPr>
+        <w:t xml:space="preserve">, </w:t>
+      </w:r>
+      <w:proofErr w:type="spellStart"/>
+      <w:r>
+        <w:rPr>
+          <w:lang w:val="en-US"/>
+        </w:rPr>
+        <w:t>ExterCond</w:t>
+      </w:r>
+      <w:proofErr w:type="spellEnd"/>
+      <w:r>
+        <w:rPr>
+          <w:lang w:val="en-US"/>
+        </w:rPr>
+        <w:t xml:space="preserve">, </w:t>
+      </w:r>
+      <w:proofErr w:type="spellStart"/>
+      <w:r>
+        <w:rPr>
+          <w:lang w:val="en-US"/>
+        </w:rPr>
+        <w:t>ExterQual</w:t>
+      </w:r>
+      <w:proofErr w:type="spellEnd"/>
+      <w:r>
+        <w:rPr>
+          <w:lang w:val="en-US"/>
+        </w:rPr>
+        <w:t xml:space="preserve">, </w:t>
+      </w:r>
+      <w:proofErr w:type="spellStart"/>
+      <w:r>
+        <w:rPr>
+          <w:lang w:val="en-US"/>
+        </w:rPr>
+        <w:t>FireplaceQu</w:t>
+      </w:r>
+      <w:proofErr w:type="spellEnd"/>
+      <w:r>
+        <w:rPr>
+          <w:lang w:val="en-US"/>
+        </w:rPr>
+        <w:t xml:space="preserve">, </w:t>
+      </w:r>
+      <w:proofErr w:type="spellStart"/>
+      <w:r>
+        <w:rPr>
+          <w:lang w:val="en-US"/>
+        </w:rPr>
+        <w:t>GarageArea</w:t>
+      </w:r>
+      <w:proofErr w:type="spellEnd"/>
+      <w:r>
+        <w:rPr>
+          <w:lang w:val="en-US"/>
+        </w:rPr>
+        <w:t xml:space="preserve">, </w:t>
+      </w:r>
+      <w:proofErr w:type="spellStart"/>
+      <w:r>
+        <w:rPr>
+          <w:lang w:val="en-US"/>
+        </w:rPr>
+        <w:t>GarageCond</w:t>
+      </w:r>
+      <w:proofErr w:type="spellEnd"/>
+      <w:r>
+        <w:rPr>
+          <w:lang w:val="en-US"/>
+        </w:rPr>
+        <w:t xml:space="preserve">, </w:t>
+      </w:r>
+      <w:proofErr w:type="spellStart"/>
+      <w:r>
+        <w:rPr>
+          <w:lang w:val="en-US"/>
+        </w:rPr>
+        <w:t>GarageQual</w:t>
+      </w:r>
+      <w:proofErr w:type="spellEnd"/>
+      <w:r>
+        <w:rPr>
+          <w:lang w:val="en-US"/>
+        </w:rPr>
+        <w:t xml:space="preserve">, </w:t>
+      </w:r>
+      <w:proofErr w:type="spellStart"/>
+      <w:r>
+        <w:rPr>
+          <w:lang w:val="en-US"/>
+        </w:rPr>
+        <w:t>GarageYrBlt</w:t>
+      </w:r>
+      <w:proofErr w:type="spellEnd"/>
+      <w:r>
+        <w:rPr>
+          <w:lang w:val="en-US"/>
+        </w:rPr>
+        <w:t xml:space="preserve">, </w:t>
+      </w:r>
+      <w:proofErr w:type="spellStart"/>
+      <w:r>
+        <w:rPr>
+          <w:lang w:val="en-US"/>
+        </w:rPr>
+        <w:t>GrLivArea</w:t>
+      </w:r>
+      <w:proofErr w:type="spellEnd"/>
+      <w:r>
+        <w:rPr>
+          <w:lang w:val="en-US"/>
+        </w:rPr>
+        <w:t xml:space="preserve">, </w:t>
+      </w:r>
+      <w:proofErr w:type="spellStart"/>
+      <w:r>
+        <w:rPr>
+          <w:lang w:val="en-US"/>
+        </w:rPr>
+        <w:t>HeatingQC</w:t>
+      </w:r>
+      <w:proofErr w:type="spellEnd"/>
+      <w:r>
+        <w:rPr>
+          <w:lang w:val="en-US"/>
+        </w:rPr>
+        <w:t xml:space="preserve">, </w:t>
+      </w:r>
+      <w:proofErr w:type="spellStart"/>
+      <w:r>
+        <w:rPr>
+          <w:lang w:val="en-US"/>
+        </w:rPr>
+        <w:t>KitchenQual</w:t>
+      </w:r>
+      <w:proofErr w:type="spellEnd"/>
+      <w:r>
+        <w:rPr>
+          <w:lang w:val="en-US"/>
+        </w:rPr>
+        <w:t xml:space="preserve">, </w:t>
+      </w:r>
+      <w:proofErr w:type="spellStart"/>
+      <w:r>
+        <w:rPr>
+          <w:lang w:val="en-US"/>
+        </w:rPr>
+        <w:t>LotArea</w:t>
+      </w:r>
+      <w:proofErr w:type="spellEnd"/>
+      <w:r>
+        <w:rPr>
+          <w:lang w:val="en-US"/>
+        </w:rPr>
+        <w:t xml:space="preserve">, </w:t>
+      </w:r>
+      <w:proofErr w:type="spellStart"/>
+      <w:r>
+        <w:rPr>
+          <w:lang w:val="en-US"/>
+        </w:rPr>
+        <w:t>LotFrontage</w:t>
+      </w:r>
+      <w:proofErr w:type="spellEnd"/>
+      <w:r>
+        <w:rPr>
+          <w:lang w:val="en-US"/>
+        </w:rPr>
+        <w:t xml:space="preserve">, </w:t>
+      </w:r>
+      <w:proofErr w:type="spellStart"/>
+      <w:r>
+        <w:rPr>
+          <w:lang w:val="en-US"/>
+        </w:rPr>
+        <w:t>MasVnrArea</w:t>
+      </w:r>
+      <w:proofErr w:type="spellEnd"/>
+      <w:r>
+        <w:rPr>
+          <w:lang w:val="en-US"/>
+        </w:rPr>
+        <w:t xml:space="preserve">, </w:t>
+      </w:r>
+      <w:proofErr w:type="spellStart"/>
+      <w:r>
+        <w:rPr>
+          <w:lang w:val="en-US"/>
+        </w:rPr>
+        <w:t>OpenPorchSF</w:t>
+      </w:r>
+      <w:proofErr w:type="spellEnd"/>
+      <w:r>
+        <w:rPr>
+          <w:lang w:val="en-US"/>
+        </w:rPr>
+        <w:t xml:space="preserve">, </w:t>
+      </w:r>
+      <w:proofErr w:type="spellStart"/>
+      <w:r>
+        <w:rPr>
+          <w:lang w:val="en-US"/>
+        </w:rPr>
+        <w:t>OverallCond</w:t>
+      </w:r>
+      <w:proofErr w:type="spellEnd"/>
+      <w:r>
+        <w:rPr>
+          <w:lang w:val="en-US"/>
+        </w:rPr>
+        <w:t xml:space="preserve">, </w:t>
+      </w:r>
+      <w:proofErr w:type="spellStart"/>
+      <w:r>
+        <w:rPr>
+          <w:lang w:val="en-US"/>
+        </w:rPr>
+        <w:t>OverallQual</w:t>
+      </w:r>
+      <w:proofErr w:type="spellEnd"/>
+      <w:r>
+        <w:rPr>
+          <w:lang w:val="en-US"/>
+        </w:rPr>
+        <w:t xml:space="preserve">, </w:t>
+      </w:r>
+      <w:proofErr w:type="spellStart"/>
+      <w:r>
+        <w:rPr>
+          <w:lang w:val="en-US"/>
+        </w:rPr>
+        <w:t>TotalBsmtSF</w:t>
+      </w:r>
+      <w:proofErr w:type="spellEnd"/>
+      <w:r>
+        <w:rPr>
+          <w:lang w:val="en-US"/>
+        </w:rPr>
+        <w:t xml:space="preserve">, </w:t>
+      </w:r>
+      <w:proofErr w:type="spellStart"/>
+      <w:r>
+        <w:rPr>
+          <w:lang w:val="en-US"/>
+        </w:rPr>
+        <w:t>TotRmsAbvGrd</w:t>
+      </w:r>
+      <w:proofErr w:type="spellEnd"/>
+      <w:r>
+        <w:rPr>
+          <w:lang w:val="en-US"/>
+        </w:rPr>
+        <w:t xml:space="preserve">, </w:t>
+      </w:r>
+      <w:proofErr w:type="spellStart"/>
+      <w:r>
+        <w:rPr>
+          <w:lang w:val="en-US"/>
+        </w:rPr>
+        <w:t>WoodDeckSF</w:t>
+      </w:r>
+      <w:proofErr w:type="spellEnd"/>
+      <w:r>
+        <w:rPr>
+          <w:lang w:val="en-US"/>
+        </w:rPr>
+        <w:t xml:space="preserve">, </w:t>
+      </w:r>
+      <w:r>
+        <w:rPr>
+          <w:lang w:val="en-US"/>
+        </w:rPr>
+        <w:t>X1stFlrSF</w:t>
+      </w:r>
+      <w:r>
+        <w:rPr>
+          <w:lang w:val="en-US"/>
+        </w:rPr>
+        <w:t xml:space="preserve">, </w:t>
+      </w:r>
+      <w:r>
+        <w:rPr>
+          <w:lang w:val="en-US"/>
+        </w:rPr>
+        <w:t>X2ndFlrSF</w:t>
+      </w:r>
+      <w:r>
+        <w:rPr>
+          <w:lang w:val="en-US"/>
+        </w:rPr>
+        <w:t xml:space="preserve">, </w:t>
+      </w:r>
+      <w:proofErr w:type="spellStart"/>
+      <w:r>
+        <w:rPr>
+          <w:lang w:val="en-US"/>
+        </w:rPr>
+        <w:t>YearBuilt</w:t>
+      </w:r>
+      <w:proofErr w:type="spellEnd"/>
+      <w:r>
+        <w:rPr>
+          <w:lang w:val="en-US"/>
+        </w:rPr>
+        <w:t xml:space="preserve">, </w:t>
+      </w:r>
+      <w:proofErr w:type="spellStart"/>
+      <w:r>
+        <w:rPr>
+          <w:lang w:val="en-US"/>
+        </w:rPr>
+        <w:t>YearRemodAdd</w:t>
+      </w:r>
+      <w:proofErr w:type="spellEnd"/>
+      <w:r>
+        <w:rPr>
+          <w:lang w:val="en-US"/>
+        </w:rPr>
+        <w:t>,</w:t>
+      </w:r>
+      <w:r>
+        <w:rPr>
+          <w:lang w:val="en-US"/>
+        </w:rPr>
+        <w:t xml:space="preserve"> </w:t>
+      </w:r>
+      <w:proofErr w:type="spellStart"/>
+      <w:r>
+        <w:rPr>
+          <w:lang w:val="en-US"/>
+        </w:rPr>
+        <w:t>YrSold</w:t>
+      </w:r>
+      <w:proofErr w:type="spellEnd"/>
+    </w:p>
+    <w:p>
+      <w:pPr>
+        <w:rPr>
+          <w:lang w:val="en-US"/>
+        </w:rPr>
+      </w:pPr>
+    </w:p>
+    <w:p>
+      <w:pPr>
+        <w:rPr>
+          <w:lang w:val="en-US"/>
+        </w:rPr>
+      </w:pPr>
+      <w:r>
+        <w:rPr>
+          <w:lang w:val="en-US"/>
+        </w:rPr>
+        <w:t>2</w:t>
+      </w:r>
+      <w:r>
+        <w:rPr>
+          <w:vertAlign w:val="superscript"/>
+          <w:lang w:val="en-US"/>
+        </w:rPr>
+        <w:t>nd</w:t>
+      </w:r>
+      <w:r>
+        <w:rPr>
+          <w:lang w:val="en-US"/>
+        </w:rPr>
+        <w:t xml:space="preserve"> option:</w:t>
+      </w:r>
+    </w:p>
+    <w:p>
+      <w:pPr>
+        <w:rPr>
+          <w:lang w:val="en-US"/>
+        </w:rPr>
+      </w:pPr>
+    </w:p>
+    <w:p>
+      <w:pPr>
+        <w:rPr>
+          <w:lang w:val="en-US"/>
+        </w:rPr>
+      </w:pPr>
+      <w:r>
+        <w:rPr>
+          <w:lang w:val="en-US"/>
+        </w:rPr>
+        <w:t>All categorical features</w:t>
+      </w:r>
+    </w:p>
+    <w:p>
+      <w:pPr>
+        <w:rPr>
+          <w:lang w:val="en-US"/>
+        </w:rPr>
+      </w:pPr>
+      <w:r>
+        <w:rPr>
+          <w:lang w:val="en-US"/>
+        </w:rPr>
+        <w:t>Alley,</w:t>
+      </w:r>
+      <w:r>
+        <w:rPr>
+          <w:lang w:val="en-US"/>
+        </w:rPr>
+        <w:t xml:space="preserve"> </w:t>
+      </w:r>
+      <w:proofErr w:type="spellStart"/>
+      <w:r>
+        <w:rPr>
+          <w:lang w:val="en-US"/>
+        </w:rPr>
+        <w:t>BldgType</w:t>
+      </w:r>
+      <w:proofErr w:type="spellEnd"/>
+      <w:r>
+        <w:rPr>
+          <w:lang w:val="en-US"/>
+        </w:rPr>
+        <w:t xml:space="preserve">, </w:t>
+      </w:r>
+      <w:proofErr w:type="spellStart"/>
+      <w:r>
+        <w:rPr>
+          <w:lang w:val="en-US"/>
+        </w:rPr>
+        <w:t>BsmtExposure</w:t>
+      </w:r>
+      <w:proofErr w:type="spellEnd"/>
+      <w:r>
+        <w:rPr>
+          <w:lang w:val="en-US"/>
+        </w:rPr>
+        <w:t xml:space="preserve">, </w:t>
+      </w:r>
+      <w:proofErr w:type="spellStart"/>
+      <w:r>
+        <w:rPr>
+          <w:lang w:val="en-US"/>
+        </w:rPr>
+        <w:t>BsmtFullBath</w:t>
+      </w:r>
+      <w:proofErr w:type="spellEnd"/>
+      <w:r>
+        <w:rPr>
+          <w:lang w:val="en-US"/>
+        </w:rPr>
+        <w:t xml:space="preserve">, </w:t>
+      </w:r>
+      <w:r>
+        <w:rPr>
+          <w:lang w:val="en-US"/>
+        </w:rPr>
+        <w:t>BsmtFinType1</w:t>
+      </w:r>
+      <w:r>
+        <w:rPr>
+          <w:lang w:val="en-US"/>
+        </w:rPr>
+        <w:t xml:space="preserve">, </w:t>
+      </w:r>
+      <w:proofErr w:type="spellStart"/>
+      <w:r>
+        <w:rPr>
+          <w:lang w:val="en-US"/>
+        </w:rPr>
+        <w:t>BsmtHalfBath</w:t>
+      </w:r>
+      <w:proofErr w:type="spellEnd"/>
+      <w:r>
+        <w:rPr>
+          <w:lang w:val="en-US"/>
+        </w:rPr>
+        <w:t xml:space="preserve">, </w:t>
+      </w:r>
+      <w:proofErr w:type="spellStart"/>
+      <w:r>
+        <w:rPr>
+          <w:lang w:val="en-US"/>
+        </w:rPr>
+        <w:t>HalfBath</w:t>
+      </w:r>
+      <w:proofErr w:type="spellEnd"/>
+      <w:r>
+        <w:rPr>
+          <w:lang w:val="en-US"/>
+        </w:rPr>
+        <w:t xml:space="preserve">, </w:t>
+      </w:r>
+      <w:proofErr w:type="spellStart"/>
+      <w:r>
+        <w:rPr>
+          <w:lang w:val="en-US"/>
+        </w:rPr>
+        <w:t>CentralAir</w:t>
+      </w:r>
+      <w:proofErr w:type="spellEnd"/>
+      <w:r>
+        <w:rPr>
+          <w:lang w:val="en-US"/>
+        </w:rPr>
+        <w:t xml:space="preserve">, </w:t>
+      </w:r>
+      <w:r>
+        <w:rPr>
+          <w:lang w:val="en-US"/>
+        </w:rPr>
+        <w:t>Condition</w:t>
+      </w:r>
+      <w:r>
+        <w:rPr>
+          <w:lang w:val="en-US"/>
+        </w:rPr>
+        <w:t xml:space="preserve">, </w:t>
+      </w:r>
+      <w:r>
+        <w:rPr>
+          <w:lang w:val="en-US"/>
+        </w:rPr>
+        <w:t>Electrical</w:t>
+      </w:r>
+      <w:r>
+        <w:rPr>
+          <w:lang w:val="en-US"/>
+        </w:rPr>
+        <w:t xml:space="preserve">, </w:t>
+      </w:r>
+      <w:proofErr w:type="spellStart"/>
+      <w:r>
+        <w:rPr>
+          <w:lang w:val="en-US"/>
+        </w:rPr>
+        <w:t>Ext_matl_brkface</w:t>
+      </w:r>
+      <w:proofErr w:type="spellEnd"/>
+      <w:r>
+        <w:rPr>
+          <w:lang w:val="en-US"/>
+        </w:rPr>
+        <w:t xml:space="preserve">, </w:t>
+      </w:r>
+      <w:proofErr w:type="spellStart"/>
+      <w:r>
+        <w:rPr>
+          <w:lang w:val="en-US"/>
+        </w:rPr>
+        <w:t>Ext_matl_cementbd</w:t>
+      </w:r>
+      <w:proofErr w:type="spellEnd"/>
+      <w:r>
+        <w:rPr>
+          <w:lang w:val="en-US"/>
+        </w:rPr>
+        <w:t xml:space="preserve">, </w:t>
+      </w:r>
+      <w:proofErr w:type="spellStart"/>
+      <w:r>
+        <w:rPr>
+          <w:lang w:val="en-US"/>
+        </w:rPr>
+        <w:t>Ext_matl_hdboard</w:t>
+      </w:r>
+      <w:proofErr w:type="spellEnd"/>
+      <w:r>
+        <w:rPr>
+          <w:lang w:val="en-US"/>
+        </w:rPr>
+        <w:t xml:space="preserve">, </w:t>
+      </w:r>
+      <w:proofErr w:type="spellStart"/>
+      <w:r>
+        <w:rPr>
+          <w:lang w:val="en-US"/>
+        </w:rPr>
+        <w:t>Ext_matl_metalsd</w:t>
+      </w:r>
+      <w:proofErr w:type="spellEnd"/>
+      <w:r>
+        <w:rPr>
+          <w:lang w:val="en-US"/>
+        </w:rPr>
+        <w:t xml:space="preserve">, </w:t>
+      </w:r>
+      <w:proofErr w:type="spellStart"/>
+      <w:r>
+        <w:rPr>
+          <w:lang w:val="en-US"/>
+        </w:rPr>
+        <w:t>Ext_matl_vinylsd</w:t>
+      </w:r>
+      <w:proofErr w:type="spellEnd"/>
+      <w:r>
+        <w:rPr>
+          <w:lang w:val="en-US"/>
+        </w:rPr>
+        <w:t xml:space="preserve">, </w:t>
+      </w:r>
+      <w:proofErr w:type="spellStart"/>
+      <w:r>
+        <w:rPr>
+          <w:lang w:val="en-US"/>
+        </w:rPr>
+        <w:t>Ext_matl_wdsdng</w:t>
+      </w:r>
+      <w:proofErr w:type="spellEnd"/>
+      <w:r>
+        <w:rPr>
+          <w:lang w:val="en-US"/>
+        </w:rPr>
+        <w:t xml:space="preserve">, </w:t>
+      </w:r>
+      <w:proofErr w:type="spellStart"/>
+      <w:r>
+        <w:rPr>
+          <w:lang w:val="en-US"/>
+        </w:rPr>
+        <w:t>Ext_matl_wdshing</w:t>
+      </w:r>
+      <w:proofErr w:type="spellEnd"/>
+      <w:r>
+        <w:rPr>
+          <w:lang w:val="en-US"/>
+        </w:rPr>
+        <w:t xml:space="preserve">, </w:t>
+      </w:r>
+      <w:r>
+        <w:rPr>
+          <w:lang w:val="en-US"/>
+        </w:rPr>
+        <w:t>Fence</w:t>
+      </w:r>
+      <w:r>
+        <w:rPr>
+          <w:lang w:val="en-US"/>
+        </w:rPr>
+        <w:t xml:space="preserve">, </w:t>
+      </w:r>
+      <w:r>
+        <w:rPr>
+          <w:lang w:val="en-US"/>
+        </w:rPr>
+        <w:t>Foundation</w:t>
+      </w:r>
+      <w:r>
+        <w:rPr>
+          <w:lang w:val="en-US"/>
+        </w:rPr>
+        <w:t xml:space="preserve">, </w:t>
+      </w:r>
+      <w:r>
+        <w:rPr>
+          <w:lang w:val="en-US"/>
+        </w:rPr>
+        <w:t>Functional</w:t>
+      </w:r>
+      <w:r>
+        <w:rPr>
+          <w:lang w:val="en-US"/>
+        </w:rPr>
+        <w:t xml:space="preserve">, </w:t>
+      </w:r>
+      <w:proofErr w:type="spellStart"/>
+      <w:r>
+        <w:rPr>
+          <w:lang w:val="en-US"/>
+        </w:rPr>
+        <w:t>GarageFinish</w:t>
+      </w:r>
+      <w:proofErr w:type="spellEnd"/>
+      <w:r>
+        <w:rPr>
+          <w:lang w:val="en-US"/>
+        </w:rPr>
+        <w:t xml:space="preserve">, </w:t>
+      </w:r>
+      <w:proofErr w:type="spellStart"/>
+      <w:r>
+        <w:rPr>
+          <w:lang w:val="en-US"/>
+        </w:rPr>
+        <w:t>GarageType</w:t>
+      </w:r>
+      <w:proofErr w:type="spellEnd"/>
+      <w:r>
+        <w:rPr>
+          <w:lang w:val="en-US"/>
+        </w:rPr>
+        <w:t xml:space="preserve">, </w:t>
+      </w:r>
+      <w:r>
+        <w:rPr>
+          <w:lang w:val="en-US"/>
+        </w:rPr>
+        <w:t>Has2ndFlr</w:t>
+      </w:r>
+      <w:r>
+        <w:rPr>
+          <w:lang w:val="en-US"/>
+        </w:rPr>
+        <w:t xml:space="preserve">, </w:t>
+      </w:r>
+      <w:proofErr w:type="spellStart"/>
+      <w:r>
+        <w:rPr>
+          <w:lang w:val="en-US"/>
+        </w:rPr>
+        <w:t>HasLot</w:t>
+      </w:r>
+      <w:proofErr w:type="spellEnd"/>
+      <w:r>
+        <w:rPr>
+          <w:lang w:val="en-US"/>
+        </w:rPr>
+        <w:t xml:space="preserve">, </w:t>
+      </w:r>
+      <w:proofErr w:type="spellStart"/>
+      <w:r>
+        <w:rPr>
+          <w:lang w:val="en-US"/>
+        </w:rPr>
+        <w:t>HaslowQuality_finished</w:t>
+      </w:r>
+      <w:proofErr w:type="spellEnd"/>
+      <w:r>
+        <w:rPr>
+          <w:lang w:val="en-US"/>
+        </w:rPr>
+        <w:t xml:space="preserve">, </w:t>
+      </w:r>
+      <w:proofErr w:type="spellStart"/>
+      <w:r>
+        <w:rPr>
+          <w:lang w:val="en-US"/>
+        </w:rPr>
+        <w:t>HasOpenPorch</w:t>
+      </w:r>
+      <w:proofErr w:type="spellEnd"/>
+      <w:r>
+        <w:rPr>
+          <w:lang w:val="en-US"/>
+        </w:rPr>
+        <w:t xml:space="preserve">, </w:t>
+      </w:r>
+      <w:proofErr w:type="spellStart"/>
+      <w:r>
+        <w:rPr>
+          <w:lang w:val="en-US"/>
+        </w:rPr>
+        <w:t>HasPorch</w:t>
+      </w:r>
+      <w:proofErr w:type="spellEnd"/>
+      <w:r>
+        <w:rPr>
+          <w:lang w:val="en-US"/>
+        </w:rPr>
+        <w:t xml:space="preserve">, </w:t>
+      </w:r>
+      <w:proofErr w:type="spellStart"/>
+      <w:r>
+        <w:rPr>
+          <w:lang w:val="en-US"/>
+        </w:rPr>
+        <w:t>HouseStyle</w:t>
+      </w:r>
+      <w:proofErr w:type="spellEnd"/>
+      <w:r>
+        <w:rPr>
+          <w:lang w:val="en-US"/>
+        </w:rPr>
+        <w:t xml:space="preserve">, </w:t>
+      </w:r>
+      <w:proofErr w:type="spellStart"/>
+      <w:r>
+        <w:rPr>
+          <w:lang w:val="en-US"/>
+        </w:rPr>
+        <w:t>LandContour</w:t>
+      </w:r>
+      <w:proofErr w:type="spellEnd"/>
+      <w:r>
+        <w:rPr>
+          <w:lang w:val="en-US"/>
+        </w:rPr>
+        <w:t xml:space="preserve">, </w:t>
+      </w:r>
+      <w:proofErr w:type="spellStart"/>
+      <w:r>
+        <w:rPr>
+          <w:lang w:val="en-US"/>
+        </w:rPr>
+        <w:t>LandSlope</w:t>
+      </w:r>
+      <w:proofErr w:type="spellEnd"/>
+      <w:r>
+        <w:rPr>
+          <w:lang w:val="en-US"/>
+        </w:rPr>
+        <w:t xml:space="preserve">, </w:t>
+      </w:r>
+      <w:proofErr w:type="spellStart"/>
+      <w:r>
+        <w:rPr>
+          <w:lang w:val="en-US"/>
+        </w:rPr>
+        <w:t>LotConfig</w:t>
+      </w:r>
+      <w:proofErr w:type="spellEnd"/>
+      <w:r>
+        <w:rPr>
+          <w:lang w:val="en-US"/>
+        </w:rPr>
+        <w:t xml:space="preserve">, </w:t>
+      </w:r>
+      <w:proofErr w:type="spellStart"/>
+      <w:r>
+        <w:rPr>
+          <w:lang w:val="en-US"/>
+        </w:rPr>
+        <w:t>LotShape</w:t>
+      </w:r>
+      <w:proofErr w:type="spellEnd"/>
+      <w:r>
+        <w:rPr>
+          <w:lang w:val="en-US"/>
+        </w:rPr>
+        <w:t xml:space="preserve">, </w:t>
+      </w:r>
+      <w:proofErr w:type="spellStart"/>
+      <w:r>
+        <w:rPr>
+          <w:lang w:val="en-US"/>
+        </w:rPr>
+        <w:t>MasVnrType</w:t>
+      </w:r>
+      <w:proofErr w:type="spellEnd"/>
+      <w:r>
+        <w:rPr>
+          <w:lang w:val="en-US"/>
+        </w:rPr>
+        <w:t xml:space="preserve">, </w:t>
+      </w:r>
+      <w:proofErr w:type="spellStart"/>
+      <w:r>
+        <w:rPr>
+          <w:lang w:val="en-US"/>
+        </w:rPr>
+        <w:t>MoSold</w:t>
+      </w:r>
+      <w:proofErr w:type="spellEnd"/>
+      <w:r>
+        <w:rPr>
+          <w:lang w:val="en-US"/>
+        </w:rPr>
+        <w:t xml:space="preserve">, </w:t>
+      </w:r>
+      <w:proofErr w:type="spellStart"/>
+      <w:r>
+        <w:rPr>
+          <w:lang w:val="en-US"/>
+        </w:rPr>
+        <w:t>MSSubClass</w:t>
+      </w:r>
+      <w:proofErr w:type="spellEnd"/>
+      <w:r>
+        <w:rPr>
+          <w:lang w:val="en-US"/>
+        </w:rPr>
+        <w:t xml:space="preserve">, </w:t>
+      </w:r>
+      <w:proofErr w:type="spellStart"/>
+      <w:r>
+        <w:rPr>
+          <w:lang w:val="en-US"/>
+        </w:rPr>
+        <w:t>MSZoning</w:t>
+      </w:r>
+      <w:proofErr w:type="spellEnd"/>
+      <w:r>
+        <w:rPr>
+          <w:lang w:val="en-US"/>
+        </w:rPr>
+        <w:t xml:space="preserve">, </w:t>
+      </w:r>
+      <w:r>
+        <w:rPr>
+          <w:lang w:val="en-US"/>
+        </w:rPr>
+        <w:t>Neighborhood</w:t>
+      </w:r>
+      <w:r>
+        <w:rPr>
+          <w:lang w:val="en-US"/>
+        </w:rPr>
+        <w:t xml:space="preserve">, </w:t>
+      </w:r>
+      <w:proofErr w:type="spellStart"/>
+      <w:r>
+        <w:rPr>
+          <w:lang w:val="en-US"/>
+        </w:rPr>
+        <w:t>PavedDrive</w:t>
+      </w:r>
+      <w:proofErr w:type="spellEnd"/>
+      <w:r>
+        <w:rPr>
+          <w:lang w:val="en-US"/>
+        </w:rPr>
+        <w:t xml:space="preserve">, </w:t>
+      </w:r>
+      <w:proofErr w:type="spellStart"/>
+      <w:r>
+        <w:rPr>
+          <w:lang w:val="en-US"/>
+        </w:rPr>
+        <w:t>RoofStyle</w:t>
+      </w:r>
+      <w:proofErr w:type="spellEnd"/>
+      <w:r>
+        <w:rPr>
+          <w:lang w:val="en-US"/>
+        </w:rPr>
+        <w:t xml:space="preserve">, </w:t>
+      </w:r>
+      <w:proofErr w:type="spellStart"/>
+      <w:r>
+        <w:rPr>
+          <w:lang w:val="en-US"/>
+        </w:rPr>
+        <w:t>SaleCondition</w:t>
+      </w:r>
+      <w:proofErr w:type="spellEnd"/>
+      <w:r>
+        <w:rPr>
+          <w:lang w:val="en-US"/>
+        </w:rPr>
+        <w:t xml:space="preserve">, </w:t>
+      </w:r>
+      <w:proofErr w:type="spellStart"/>
+      <w:r>
+        <w:rPr>
+          <w:lang w:val="en-US"/>
+        </w:rPr>
+        <w:t>SaleType</w:t>
+      </w:r>
+      <w:proofErr w:type="spellEnd"/>
+    </w:p>
+    <w:p>
+      <w:pPr>
+        <w:rPr>
+          <w:lang w:val="en-US"/>
+        </w:rPr>
+      </w:pPr>
+    </w:p>
+    <w:p>
+      <w:pPr>
+        <w:rPr>
+          <w:lang w:val="en-US"/>
+        </w:rPr>
+      </w:pPr>
+      <w:r>
+        <w:rPr>
+          <w:lang w:val="en-US"/>
+        </w:rPr>
+        <w:t>All continuous features</w:t>
+      </w:r>
+    </w:p>
+    <w:p>
+      <w:pPr>
+        <w:rPr>
+          <w:lang w:val="en-US"/>
+        </w:rPr>
+      </w:pPr>
+      <w:proofErr w:type="spellStart"/>
+      <w:r>
+        <w:rPr>
+          <w:lang w:val="en-US"/>
+        </w:rPr>
+        <w:t>BedroomAbvGr</w:t>
+      </w:r>
+      <w:proofErr w:type="spellEnd"/>
+      <w:r>
+        <w:rPr>
+          <w:lang w:val="en-US"/>
+        </w:rPr>
+        <w:t xml:space="preserve">, </w:t>
+      </w:r>
+      <w:proofErr w:type="spellStart"/>
+      <w:r>
+        <w:rPr>
+          <w:lang w:val="en-US"/>
+        </w:rPr>
+        <w:t>BsmtCond</w:t>
+      </w:r>
+      <w:proofErr w:type="spellEnd"/>
+      <w:r>
+        <w:rPr>
+          <w:lang w:val="en-US"/>
+        </w:rPr>
+        <w:t>,</w:t>
+      </w:r>
+      <w:r>
+        <w:rPr>
+          <w:lang w:val="en-US"/>
+        </w:rPr>
+        <w:t xml:space="preserve"> BsmtFinSF1</w:t>
+      </w:r>
+      <w:r>
+        <w:rPr>
+          <w:lang w:val="en-US"/>
+        </w:rPr>
+        <w:t xml:space="preserve">, </w:t>
+      </w:r>
+      <w:proofErr w:type="spellStart"/>
+      <w:r>
+        <w:rPr>
+          <w:lang w:val="en-US"/>
+        </w:rPr>
+        <w:t>BsmtQual</w:t>
+      </w:r>
+      <w:proofErr w:type="spellEnd"/>
+      <w:r>
+        <w:rPr>
+          <w:lang w:val="en-US"/>
+        </w:rPr>
+        <w:t xml:space="preserve">, </w:t>
+      </w:r>
+      <w:proofErr w:type="spellStart"/>
+      <w:r>
+        <w:rPr>
+          <w:lang w:val="en-US"/>
+        </w:rPr>
+        <w:t>BsmtUnfSF</w:t>
+      </w:r>
+      <w:proofErr w:type="spellEnd"/>
+      <w:r>
+        <w:rPr>
+          <w:lang w:val="en-US"/>
+        </w:rPr>
+        <w:t xml:space="preserve">, </w:t>
+      </w:r>
+      <w:proofErr w:type="spellStart"/>
+      <w:r>
+        <w:rPr>
+          <w:lang w:val="en-US"/>
+        </w:rPr>
+        <w:t>ExterCond</w:t>
+      </w:r>
+      <w:proofErr w:type="spellEnd"/>
+      <w:r>
+        <w:rPr>
+          <w:lang w:val="en-US"/>
+        </w:rPr>
+        <w:t xml:space="preserve">, </w:t>
+      </w:r>
+      <w:proofErr w:type="spellStart"/>
+      <w:r>
+        <w:rPr>
+          <w:lang w:val="en-US"/>
+        </w:rPr>
+        <w:t>ExterQual</w:t>
+      </w:r>
+      <w:proofErr w:type="spellEnd"/>
+      <w:r>
+        <w:rPr>
+          <w:lang w:val="en-US"/>
+        </w:rPr>
+        <w:t xml:space="preserve">, </w:t>
+      </w:r>
+      <w:proofErr w:type="spellStart"/>
+      <w:r>
+        <w:rPr>
+          <w:lang w:val="en-US"/>
+        </w:rPr>
+        <w:t>FireplaceQu</w:t>
+      </w:r>
+      <w:proofErr w:type="spellEnd"/>
+      <w:r>
+        <w:rPr>
+          <w:lang w:val="en-US"/>
+        </w:rPr>
+        <w:t xml:space="preserve">, </w:t>
+      </w:r>
+      <w:proofErr w:type="spellStart"/>
+      <w:r>
+        <w:rPr>
+          <w:lang w:val="en-US"/>
+        </w:rPr>
+        <w:t>GarageArea</w:t>
+      </w:r>
+      <w:proofErr w:type="spellEnd"/>
+      <w:r>
+        <w:rPr>
+          <w:lang w:val="en-US"/>
+        </w:rPr>
+        <w:t xml:space="preserve">, </w:t>
+      </w:r>
+      <w:proofErr w:type="spellStart"/>
+      <w:r>
+        <w:rPr>
+          <w:lang w:val="en-US"/>
+        </w:rPr>
+        <w:t>GarageCond</w:t>
+      </w:r>
+      <w:proofErr w:type="spellEnd"/>
+      <w:r>
+        <w:rPr>
+          <w:lang w:val="en-US"/>
+        </w:rPr>
+        <w:t xml:space="preserve">, </w:t>
+      </w:r>
+      <w:proofErr w:type="spellStart"/>
+      <w:r>
+        <w:rPr>
+          <w:lang w:val="en-US"/>
+        </w:rPr>
+        <w:t>GarageQual</w:t>
+      </w:r>
+      <w:proofErr w:type="spellEnd"/>
+      <w:r>
+        <w:rPr>
+          <w:lang w:val="en-US"/>
+        </w:rPr>
+        <w:t xml:space="preserve">, </w:t>
+      </w:r>
+      <w:proofErr w:type="spellStart"/>
+      <w:r>
+        <w:rPr>
+          <w:lang w:val="en-US"/>
+        </w:rPr>
+        <w:t>GarageYrBlt</w:t>
+      </w:r>
+      <w:proofErr w:type="spellEnd"/>
+      <w:r>
+        <w:rPr>
+          <w:lang w:val="en-US"/>
+        </w:rPr>
+        <w:t xml:space="preserve">, </w:t>
+      </w:r>
+      <w:proofErr w:type="spellStart"/>
+      <w:r>
+        <w:rPr>
+          <w:lang w:val="en-US"/>
+        </w:rPr>
+        <w:t>GrLivArea</w:t>
+      </w:r>
+      <w:proofErr w:type="spellEnd"/>
+      <w:r>
+        <w:rPr>
+          <w:lang w:val="en-US"/>
+        </w:rPr>
+        <w:t xml:space="preserve">, </w:t>
+      </w:r>
+      <w:proofErr w:type="spellStart"/>
+      <w:r>
+        <w:rPr>
+          <w:lang w:val="en-US"/>
+        </w:rPr>
+        <w:t>HeatingQC</w:t>
+      </w:r>
+      <w:proofErr w:type="spellEnd"/>
+      <w:r>
+        <w:rPr>
+          <w:lang w:val="en-US"/>
+        </w:rPr>
+        <w:t xml:space="preserve">, </w:t>
+      </w:r>
+      <w:proofErr w:type="spellStart"/>
+      <w:r>
+        <w:rPr>
+          <w:lang w:val="en-US"/>
+        </w:rPr>
+        <w:t>KitchenQual</w:t>
+      </w:r>
+      <w:proofErr w:type="spellEnd"/>
+      <w:r>
+        <w:rPr>
+          <w:lang w:val="en-US"/>
+        </w:rPr>
+        <w:t xml:space="preserve">, </w:t>
+      </w:r>
+      <w:proofErr w:type="spellStart"/>
+      <w:r>
+        <w:rPr>
+          <w:lang w:val="en-US"/>
+        </w:rPr>
+        <w:t>LotArea</w:t>
+      </w:r>
+      <w:proofErr w:type="spellEnd"/>
+      <w:r>
+        <w:rPr>
+          <w:lang w:val="en-US"/>
+        </w:rPr>
+        <w:t xml:space="preserve">, </w:t>
+      </w:r>
+      <w:proofErr w:type="spellStart"/>
+      <w:r>
+        <w:rPr>
+          <w:lang w:val="en-US"/>
+        </w:rPr>
+        <w:t>LotFrontage</w:t>
+      </w:r>
+      <w:proofErr w:type="spellEnd"/>
+      <w:r>
+        <w:rPr>
+          <w:lang w:val="en-US"/>
+        </w:rPr>
+        <w:t xml:space="preserve">, </w:t>
+      </w:r>
+      <w:proofErr w:type="spellStart"/>
+      <w:r>
+        <w:rPr>
+          <w:lang w:val="en-US"/>
+        </w:rPr>
+        <w:t>MasVnrArea</w:t>
+      </w:r>
+      <w:proofErr w:type="spellEnd"/>
+      <w:r>
+        <w:rPr>
+          <w:lang w:val="en-US"/>
+        </w:rPr>
+        <w:t xml:space="preserve">, </w:t>
+      </w:r>
+      <w:proofErr w:type="spellStart"/>
+      <w:r>
+        <w:rPr>
+          <w:lang w:val="en-US"/>
+        </w:rPr>
+        <w:t>OpenPorchSF</w:t>
+      </w:r>
+      <w:proofErr w:type="spellEnd"/>
+      <w:r>
+        <w:rPr>
+          <w:lang w:val="en-US"/>
+        </w:rPr>
+        <w:t xml:space="preserve">, </w:t>
+      </w:r>
+      <w:proofErr w:type="spellStart"/>
+      <w:r>
+        <w:rPr>
+          <w:lang w:val="en-US"/>
+        </w:rPr>
+        <w:t>OverallCond</w:t>
+      </w:r>
+      <w:proofErr w:type="spellEnd"/>
+      <w:r>
+        <w:rPr>
+          <w:lang w:val="en-US"/>
+        </w:rPr>
+        <w:t xml:space="preserve">, </w:t>
+      </w:r>
+      <w:proofErr w:type="spellStart"/>
+      <w:r>
+        <w:rPr>
+          <w:lang w:val="en-US"/>
+        </w:rPr>
+        <w:t>OverallQual</w:t>
+      </w:r>
+      <w:proofErr w:type="spellEnd"/>
+      <w:r>
+        <w:rPr>
+          <w:lang w:val="en-US"/>
+        </w:rPr>
+        <w:t xml:space="preserve">, </w:t>
+      </w:r>
+      <w:proofErr w:type="spellStart"/>
+      <w:r>
+        <w:rPr>
+          <w:lang w:val="en-US"/>
+        </w:rPr>
+        <w:t>TotalBsmtSF</w:t>
+      </w:r>
+      <w:proofErr w:type="spellEnd"/>
+      <w:r>
+        <w:rPr>
+          <w:lang w:val="en-US"/>
+        </w:rPr>
+        <w:t xml:space="preserve">, </w:t>
+      </w:r>
+      <w:proofErr w:type="spellStart"/>
+      <w:r>
+        <w:rPr>
+          <w:lang w:val="en-US"/>
+        </w:rPr>
+        <w:t>TotRmsAbvGrd</w:t>
+      </w:r>
+      <w:proofErr w:type="spellEnd"/>
+      <w:r>
+        <w:rPr>
+          <w:lang w:val="en-US"/>
+        </w:rPr>
+        <w:t xml:space="preserve">, </w:t>
+      </w:r>
+      <w:proofErr w:type="spellStart"/>
+      <w:r>
+        <w:rPr>
+          <w:lang w:val="en-US"/>
+        </w:rPr>
+        <w:t>WoodDeckSF</w:t>
+      </w:r>
+      <w:proofErr w:type="spellEnd"/>
+      <w:r>
+        <w:rPr>
+          <w:lang w:val="en-US"/>
+        </w:rPr>
+        <w:t xml:space="preserve">, </w:t>
+      </w:r>
+      <w:r>
+        <w:rPr>
+          <w:lang w:val="en-US"/>
+        </w:rPr>
+        <w:t>X1stFlrSF</w:t>
+      </w:r>
+      <w:r>
+        <w:rPr>
+          <w:lang w:val="en-US"/>
+        </w:rPr>
+        <w:t xml:space="preserve">, </w:t>
+      </w:r>
+      <w:r>
+        <w:rPr>
+          <w:lang w:val="en-US"/>
+        </w:rPr>
+        <w:t>X2ndFlrSF</w:t>
+      </w:r>
+      <w:r>
+        <w:rPr>
+          <w:lang w:val="en-US"/>
+        </w:rPr>
+        <w:t xml:space="preserve">, </w:t>
+      </w:r>
+      <w:proofErr w:type="spellStart"/>
+      <w:r>
+        <w:rPr>
+          <w:lang w:val="en-US"/>
+        </w:rPr>
+        <w:t>YearBuilt</w:t>
+      </w:r>
+      <w:proofErr w:type="spellEnd"/>
+      <w:r>
+        <w:rPr>
+          <w:lang w:val="en-US"/>
+        </w:rPr>
+        <w:t xml:space="preserve">, </w:t>
+      </w:r>
+      <w:proofErr w:type="spellStart"/>
+      <w:r>
+        <w:rPr>
+          <w:lang w:val="en-US"/>
+        </w:rPr>
+        <w:t>YearRemodAdd</w:t>
+      </w:r>
+      <w:proofErr w:type="spellEnd"/>
+      <w:r>
+        <w:rPr>
+          <w:lang w:val="en-US"/>
+        </w:rPr>
+        <w:t>,</w:t>
+      </w:r>
+      <w:r>
+        <w:rPr>
+          <w:lang w:val="en-US"/>
+        </w:rPr>
+        <w:t xml:space="preserve"> </w:t>
+      </w:r>
+      <w:proofErr w:type="spellStart"/>
+      <w:r>
+        <w:rPr>
+          <w:lang w:val="en-US"/>
+        </w:rPr>
+        <w:t>YrSold</w:t>
+      </w:r>
+      <w:proofErr w:type="spellEnd"/>
+      <w:r>
+        <w:rPr>
+          <w:lang w:val="en-US"/>
+        </w:rPr>
+        <w:t xml:space="preserve">, </w:t>
+      </w:r>
+      <w:r>
+        <w:rPr>
+          <w:lang w:val="en-US"/>
+        </w:rPr>
+        <w:t>Fireplaces</w:t>
+      </w:r>
+      <w:r>
+        <w:rPr>
+          <w:lang w:val="en-US"/>
+        </w:rPr>
+        <w:t xml:space="preserve">, </w:t>
+      </w:r>
+      <w:proofErr w:type="spellStart"/>
+      <w:r>
+        <w:rPr>
+          <w:lang w:val="en-US"/>
+        </w:rPr>
+        <w:t>FullBath</w:t>
+      </w:r>
+      <w:proofErr w:type="spellEnd"/>
+      <w:r>
+        <w:rPr>
+          <w:lang w:val="en-US"/>
+        </w:rPr>
+        <w:t xml:space="preserve">, </w:t>
+      </w:r>
+      <w:proofErr w:type="spellStart"/>
+      <w:r>
+        <w:rPr>
+          <w:lang w:val="en-US"/>
+        </w:rPr>
+        <w:t>GarageCars</w:t>
+      </w:r>
+      <w:proofErr w:type="spellEnd"/>
+    </w:p>
+    <w:p>
+      <w:pPr>
+        <w:rPr>
+          <w:lang w:val="en-US"/>
+        </w:rPr>
+      </w:pPr>
     </w:p>
     <w:sectPr>
       <w:pgSz w:w="11906" w:h="16838"/>

</xml_diff>